<commit_message>
saving test results to Word doc from template
</commit_message>
<xml_diff>
--- a/templates/3305-00101-00000.docx
+++ b/templates/3305-00101-00000.docx
@@ -1,6 +1,6 @@
 
 <file path=word/document.xml><?xml version="1.0" encoding="utf-8"?>
-<w:document xmlns:wpc="http://schemas.microsoft.com/office/word/2010/wordprocessingCanvas" xmlns:cx="http://schemas.microsoft.com/office/drawing/2014/chartex" xmlns:mc="http://schemas.openxmlformats.org/markup-compatibility/2006" xmlns:o="urn:schemas-microsoft-com:office:office" xmlns:r="http://schemas.openxmlformats.org/officeDocument/2006/relationships" xmlns:m="http://schemas.openxmlformats.org/officeDocument/2006/math" xmlns:v="urn:schemas-microsoft-com:vml" xmlns:wp14="http://schemas.microsoft.com/office/word/2010/wordprocessingDrawing" xmlns:wp="http://schemas.openxmlformats.org/drawingml/2006/wordprocessingDrawing" xmlns:w10="urn:schemas-microsoft-com:office:word" xmlns:w="http://schemas.openxmlformats.org/wordprocessingml/2006/main" xmlns:w14="http://schemas.microsoft.com/office/word/2010/wordml" xmlns:w15="http://schemas.microsoft.com/office/word/2012/wordml" xmlns:w16se="http://schemas.microsoft.com/office/word/2015/wordml/symex" xmlns:wpg="http://schemas.microsoft.com/office/word/2010/wordprocessingGroup" xmlns:wpi="http://schemas.microsoft.com/office/word/2010/wordprocessingInk" xmlns:wne="http://schemas.microsoft.com/office/word/2006/wordml" xmlns:wps="http://schemas.microsoft.com/office/word/2010/wordprocessingShape" mc:Ignorable="w14 w15 w16se wp14">
+<w:document xmlns:wpc="http://schemas.microsoft.com/office/word/2010/wordprocessingCanvas" xmlns:cx="http://schemas.microsoft.com/office/drawing/2014/chartex" xmlns:cx1="http://schemas.microsoft.com/office/drawing/2015/9/8/chartex" xmlns:cx2="http://schemas.microsoft.com/office/drawing/2015/10/21/chartex" xmlns:cx3="http://schemas.microsoft.com/office/drawing/2016/5/9/chartex" xmlns:cx4="http://schemas.microsoft.com/office/drawing/2016/5/10/chartex" xmlns:cx5="http://schemas.microsoft.com/office/drawing/2016/5/11/chartex" xmlns:cx6="http://schemas.microsoft.com/office/drawing/2016/5/12/chartex" xmlns:cx7="http://schemas.microsoft.com/office/drawing/2016/5/13/chartex" xmlns:cx8="http://schemas.microsoft.com/office/drawing/2016/5/14/chartex" xmlns:mc="http://schemas.openxmlformats.org/markup-compatibility/2006" xmlns:aink="http://schemas.microsoft.com/office/drawing/2016/ink" xmlns:am3d="http://schemas.microsoft.com/office/drawing/2017/model3d" xmlns:o="urn:schemas-microsoft-com:office:office" xmlns:r="http://schemas.openxmlformats.org/officeDocument/2006/relationships" xmlns:m="http://schemas.openxmlformats.org/officeDocument/2006/math" xmlns:v="urn:schemas-microsoft-com:vml" xmlns:wp14="http://schemas.microsoft.com/office/word/2010/wordprocessingDrawing" xmlns:wp="http://schemas.openxmlformats.org/drawingml/2006/wordprocessingDrawing" xmlns:w10="urn:schemas-microsoft-com:office:word" xmlns:w="http://schemas.openxmlformats.org/wordprocessingml/2006/main" xmlns:w14="http://schemas.microsoft.com/office/word/2010/wordml" xmlns:w15="http://schemas.microsoft.com/office/word/2012/wordml" xmlns:w16cid="http://schemas.microsoft.com/office/word/2016/wordml/cid" xmlns:w16se="http://schemas.microsoft.com/office/word/2015/wordml/symex" xmlns:wpg="http://schemas.microsoft.com/office/word/2010/wordprocessingGroup" xmlns:wpi="http://schemas.microsoft.com/office/word/2010/wordprocessingInk" xmlns:wne="http://schemas.microsoft.com/office/word/2006/wordml" xmlns:wps="http://schemas.microsoft.com/office/word/2010/wordprocessingShape" mc:Ignorable="w14 w15 w16se w16cid wp14">
   <w:body>
     <w:p>
       <w:pPr>
@@ -591,15 +591,8 @@
                 <w:szCs w:val="20"/>
               </w:rPr>
             </w:pPr>
-            <w:r>
-              <w:rPr>
-                <w:rFonts w:cs="Arial"/>
-                <w:b/>
-                <w:bCs/>
-                <w:szCs w:val="20"/>
-              </w:rPr>
-              <w:t>1336-00001-</w:t>
-            </w:r>
+            <w:bookmarkStart w:id="0" w:name="_GoBack"/>
+            <w:bookmarkEnd w:id="0"/>
             <w:r>
               <w:rPr>
                 <w:rFonts w:cs="Arial"/>
@@ -644,8 +637,6 @@
               </w:rPr>
               <w:tab/>
             </w:r>
-            <w:bookmarkStart w:id="0" w:name="_GoBack"/>
-            <w:bookmarkEnd w:id="0"/>
           </w:p>
           <w:p>
             <w:pPr>
@@ -664,6 +655,7 @@
                 <w:szCs w:val="20"/>
               </w:rPr>
             </w:pPr>
+            <w:proofErr w:type="spellStart"/>
             <w:r>
               <w:rPr>
                 <w:rFonts w:cs="Arial"/>
@@ -673,6 +665,7 @@
               </w:rPr>
               <w:t>serialnumber</w:t>
             </w:r>
+            <w:proofErr w:type="spellEnd"/>
           </w:p>
         </w:tc>
         <w:tc>
@@ -744,8 +737,18 @@
                 <w:b/>
                 <w:szCs w:val="20"/>
               </w:rPr>
-              <w:t>-seriesletter</w:t>
-            </w:r>
+              <w:t>-</w:t>
+            </w:r>
+            <w:proofErr w:type="spellStart"/>
+            <w:r>
+              <w:rPr>
+                <w:rFonts w:cs="Arial"/>
+                <w:b/>
+                <w:szCs w:val="20"/>
+              </w:rPr>
+              <w:t>seriesletter</w:t>
+            </w:r>
+            <w:proofErr w:type="spellEnd"/>
             <w:r>
               <w:rPr>
                 <w:rFonts w:cs="Arial"/>
@@ -842,6 +845,7 @@
                 <w:b/>
               </w:rPr>
             </w:pPr>
+            <w:proofErr w:type="spellStart"/>
             <w:r>
               <w:rPr>
                 <w:rFonts w:cs="Arial"/>
@@ -850,6 +854,7 @@
               </w:rPr>
               <w:t>formnumber</w:t>
             </w:r>
+            <w:proofErr w:type="spellEnd"/>
           </w:p>
         </w:tc>
       </w:tr>
@@ -990,6 +995,7 @@
               </w:rPr>
               <w:t xml:space="preserve"> </w:t>
             </w:r>
+            <w:proofErr w:type="spellStart"/>
             <w:r>
               <w:rPr>
                 <w:rFonts w:cs="Arial"/>
@@ -998,6 +1004,7 @@
               </w:rPr>
               <w:t>testdate</w:t>
             </w:r>
+            <w:proofErr w:type="spellEnd"/>
           </w:p>
           <w:p>
             <w:pPr>
@@ -1521,7 +1528,7 @@
                 <w:color w:val="0070C0"/>
                 <w:szCs w:val="20"/>
               </w:rPr>
-              <w:t>8.3.5td</w:t>
+              <w:t>8.3.5</w:t>
             </w:r>
           </w:p>
         </w:tc>
@@ -1543,13 +1550,6 @@
                 <w:szCs w:val="20"/>
               </w:rPr>
             </w:pPr>
-            <w:r>
-              <w:rPr>
-                <w:rFonts w:cs="Arial"/>
-                <w:szCs w:val="20"/>
-              </w:rPr>
-              <w:t>8.3.5p</w:t>
-            </w:r>
           </w:p>
         </w:tc>
         <w:tc>
@@ -1570,13 +1570,6 @@
                 <w:szCs w:val="20"/>
               </w:rPr>
             </w:pPr>
-            <w:r>
-              <w:rPr>
-                <w:rFonts w:cs="Arial"/>
-                <w:szCs w:val="20"/>
-              </w:rPr>
-              <w:t>8.3.5f</w:t>
-            </w:r>
           </w:p>
         </w:tc>
       </w:tr>
@@ -1707,7 +1700,15 @@
                 <w:color w:val="0070C0"/>
                 <w:szCs w:val="20"/>
               </w:rPr>
-              <w:t>8.3.7td</w:t>
+              <w:t>8.3.7</w:t>
+            </w:r>
+            <w:r>
+              <w:rPr>
+                <w:rFonts w:cs="Arial"/>
+                <w:color w:val="0070C0"/>
+                <w:szCs w:val="20"/>
+              </w:rPr>
+              <w:t>a</w:t>
             </w:r>
           </w:p>
         </w:tc>
@@ -1729,13 +1730,6 @@
                 <w:szCs w:val="20"/>
               </w:rPr>
             </w:pPr>
-            <w:r>
-              <w:rPr>
-                <w:rFonts w:cs="Arial"/>
-                <w:szCs w:val="20"/>
-              </w:rPr>
-              <w:t>8.3.7p</w:t>
-            </w:r>
           </w:p>
         </w:tc>
         <w:tc>
@@ -1756,13 +1750,6 @@
                 <w:szCs w:val="20"/>
               </w:rPr>
             </w:pPr>
-            <w:r>
-              <w:rPr>
-                <w:rFonts w:cs="Arial"/>
-                <w:szCs w:val="20"/>
-              </w:rPr>
-              <w:t>8.3.7f</w:t>
-            </w:r>
           </w:p>
         </w:tc>
       </w:tr>
@@ -1893,7 +1880,15 @@
                 <w:color w:val="0070C0"/>
                 <w:szCs w:val="20"/>
               </w:rPr>
-              <w:t>8.3.7.2td</w:t>
+              <w:t>8.3.7</w:t>
+            </w:r>
+            <w:r>
+              <w:rPr>
+                <w:rFonts w:cs="Arial"/>
+                <w:color w:val="0070C0"/>
+                <w:szCs w:val="20"/>
+              </w:rPr>
+              <w:t>b</w:t>
             </w:r>
           </w:p>
         </w:tc>
@@ -1915,13 +1910,6 @@
                 <w:szCs w:val="20"/>
               </w:rPr>
             </w:pPr>
-            <w:r>
-              <w:rPr>
-                <w:rFonts w:cs="Arial"/>
-                <w:szCs w:val="20"/>
-              </w:rPr>
-              <w:t>8.3.7.2p</w:t>
-            </w:r>
           </w:p>
         </w:tc>
         <w:tc>
@@ -1942,13 +1930,6 @@
                 <w:szCs w:val="20"/>
               </w:rPr>
             </w:pPr>
-            <w:r>
-              <w:rPr>
-                <w:rFonts w:cs="Arial"/>
-                <w:szCs w:val="20"/>
-              </w:rPr>
-              <w:t>8.3.7.2f</w:t>
-            </w:r>
           </w:p>
         </w:tc>
       </w:tr>
@@ -2105,7 +2086,7 @@
                 <w:color w:val="0070C0"/>
                 <w:szCs w:val="20"/>
               </w:rPr>
-              <w:t>8.3.10td</w:t>
+              <w:t>8.3.10</w:t>
             </w:r>
           </w:p>
         </w:tc>
@@ -2127,13 +2108,6 @@
                 <w:szCs w:val="20"/>
               </w:rPr>
             </w:pPr>
-            <w:r>
-              <w:rPr>
-                <w:rFonts w:cs="Arial"/>
-                <w:szCs w:val="20"/>
-              </w:rPr>
-              <w:t>8.3.10p</w:t>
-            </w:r>
           </w:p>
         </w:tc>
         <w:tc>
@@ -2154,13 +2128,6 @@
                 <w:szCs w:val="20"/>
               </w:rPr>
             </w:pPr>
-            <w:r>
-              <w:rPr>
-                <w:rFonts w:cs="Arial"/>
-                <w:szCs w:val="20"/>
-              </w:rPr>
-              <w:t>8.3.10f</w:t>
-            </w:r>
           </w:p>
         </w:tc>
       </w:tr>
@@ -2338,7 +2305,7 @@
                 <w:color w:val="0070C0"/>
                 <w:szCs w:val="20"/>
               </w:rPr>
-              <w:t>8.3.11td</w:t>
+              <w:t>8.3.11</w:t>
             </w:r>
           </w:p>
         </w:tc>
@@ -2360,13 +2327,6 @@
                 <w:szCs w:val="20"/>
               </w:rPr>
             </w:pPr>
-            <w:r>
-              <w:rPr>
-                <w:rFonts w:cs="Arial"/>
-                <w:szCs w:val="20"/>
-              </w:rPr>
-              <w:t>8.3.11p</w:t>
-            </w:r>
           </w:p>
         </w:tc>
         <w:tc>
@@ -2387,13 +2347,6 @@
                 <w:szCs w:val="20"/>
               </w:rPr>
             </w:pPr>
-            <w:r>
-              <w:rPr>
-                <w:rFonts w:cs="Arial"/>
-                <w:szCs w:val="20"/>
-              </w:rPr>
-              <w:t>8.3.11f</w:t>
-            </w:r>
           </w:p>
         </w:tc>
       </w:tr>
@@ -2571,7 +2524,7 @@
                 <w:color w:val="0070C0"/>
                 <w:szCs w:val="20"/>
               </w:rPr>
-              <w:t>8.3.12td</w:t>
+              <w:t>8.3.12</w:t>
             </w:r>
           </w:p>
         </w:tc>
@@ -2593,13 +2546,6 @@
                 <w:szCs w:val="20"/>
               </w:rPr>
             </w:pPr>
-            <w:r>
-              <w:rPr>
-                <w:rFonts w:cs="Arial"/>
-                <w:szCs w:val="20"/>
-              </w:rPr>
-              <w:t>8.3.12p</w:t>
-            </w:r>
           </w:p>
         </w:tc>
         <w:tc>
@@ -2620,13 +2566,6 @@
                 <w:szCs w:val="20"/>
               </w:rPr>
             </w:pPr>
-            <w:r>
-              <w:rPr>
-                <w:rFonts w:cs="Arial"/>
-                <w:szCs w:val="20"/>
-              </w:rPr>
-              <w:t>8.3.12f</w:t>
-            </w:r>
           </w:p>
         </w:tc>
       </w:tr>
@@ -2776,7 +2715,15 @@
                 <w:color w:val="0070C0"/>
                 <w:szCs w:val="20"/>
               </w:rPr>
-              <w:t>8.3.13td</w:t>
+              <w:t>8.3.13</w:t>
+            </w:r>
+            <w:r>
+              <w:rPr>
+                <w:rFonts w:cs="Arial"/>
+                <w:color w:val="0070C0"/>
+                <w:szCs w:val="20"/>
+              </w:rPr>
+              <w:t>a</w:t>
             </w:r>
           </w:p>
         </w:tc>
@@ -2798,13 +2745,6 @@
                 <w:szCs w:val="20"/>
               </w:rPr>
             </w:pPr>
-            <w:r>
-              <w:rPr>
-                <w:rFonts w:cs="Arial"/>
-                <w:szCs w:val="20"/>
-              </w:rPr>
-              <w:t>8.3.13p</w:t>
-            </w:r>
           </w:p>
         </w:tc>
         <w:tc>
@@ -2825,13 +2765,6 @@
                 <w:szCs w:val="20"/>
               </w:rPr>
             </w:pPr>
-            <w:r>
-              <w:rPr>
-                <w:rFonts w:cs="Arial"/>
-                <w:szCs w:val="20"/>
-              </w:rPr>
-              <w:t>8.3.13f</w:t>
-            </w:r>
           </w:p>
         </w:tc>
       </w:tr>
@@ -3012,15 +2945,7 @@
                 <w:color w:val="0070C0"/>
                 <w:szCs w:val="20"/>
               </w:rPr>
-              <w:t>.2</w:t>
-            </w:r>
-            <w:r>
-              <w:rPr>
-                <w:rFonts w:cs="Arial"/>
-                <w:color w:val="0070C0"/>
-                <w:szCs w:val="20"/>
-              </w:rPr>
-              <w:t>td</w:t>
+              <w:t>b</w:t>
             </w:r>
           </w:p>
         </w:tc>
@@ -3042,27 +2967,6 @@
                 <w:szCs w:val="20"/>
               </w:rPr>
             </w:pPr>
-            <w:r>
-              <w:rPr>
-                <w:rFonts w:cs="Arial"/>
-                <w:szCs w:val="20"/>
-              </w:rPr>
-              <w:t>8.3.13</w:t>
-            </w:r>
-            <w:r>
-              <w:rPr>
-                <w:rFonts w:cs="Arial"/>
-                <w:szCs w:val="20"/>
-              </w:rPr>
-              <w:t>.2</w:t>
-            </w:r>
-            <w:r>
-              <w:rPr>
-                <w:rFonts w:cs="Arial"/>
-                <w:szCs w:val="20"/>
-              </w:rPr>
-              <w:t>p</w:t>
-            </w:r>
           </w:p>
         </w:tc>
         <w:tc>
@@ -3083,27 +2987,6 @@
                 <w:szCs w:val="20"/>
               </w:rPr>
             </w:pPr>
-            <w:r>
-              <w:rPr>
-                <w:rFonts w:cs="Arial"/>
-                <w:szCs w:val="20"/>
-              </w:rPr>
-              <w:t>8.3.13</w:t>
-            </w:r>
-            <w:r>
-              <w:rPr>
-                <w:rFonts w:cs="Arial"/>
-                <w:szCs w:val="20"/>
-              </w:rPr>
-              <w:t>.2</w:t>
-            </w:r>
-            <w:r>
-              <w:rPr>
-                <w:rFonts w:cs="Arial"/>
-                <w:szCs w:val="20"/>
-              </w:rPr>
-              <w:t>f</w:t>
-            </w:r>
           </w:p>
         </w:tc>
       </w:tr>
@@ -3234,7 +3117,7 @@
                 <w:color w:val="0070C0"/>
                 <w:szCs w:val="20"/>
               </w:rPr>
-              <w:t>8.3.15td</w:t>
+              <w:t>8.3.15</w:t>
             </w:r>
           </w:p>
         </w:tc>
@@ -3256,13 +3139,6 @@
                 <w:szCs w:val="20"/>
               </w:rPr>
             </w:pPr>
-            <w:r>
-              <w:rPr>
-                <w:rFonts w:cs="Arial"/>
-                <w:szCs w:val="20"/>
-              </w:rPr>
-              <w:t>8.3.15p</w:t>
-            </w:r>
           </w:p>
         </w:tc>
         <w:tc>
@@ -3283,13 +3159,6 @@
                 <w:szCs w:val="20"/>
               </w:rPr>
             </w:pPr>
-            <w:r>
-              <w:rPr>
-                <w:rFonts w:cs="Arial"/>
-                <w:szCs w:val="20"/>
-              </w:rPr>
-              <w:t>8.3.15f</w:t>
-            </w:r>
           </w:p>
         </w:tc>
       </w:tr>
@@ -3421,7 +3290,7 @@
                 <w:color w:val="0070C0"/>
                 <w:szCs w:val="20"/>
               </w:rPr>
-              <w:t>8.3.16td</w:t>
+              <w:t>8.3.16</w:t>
             </w:r>
           </w:p>
         </w:tc>
@@ -3443,13 +3312,6 @@
                 <w:szCs w:val="20"/>
               </w:rPr>
             </w:pPr>
-            <w:r>
-              <w:rPr>
-                <w:rFonts w:cs="Arial"/>
-                <w:szCs w:val="20"/>
-              </w:rPr>
-              <w:t>8.3.16p</w:t>
-            </w:r>
           </w:p>
         </w:tc>
         <w:tc>
@@ -3470,13 +3332,6 @@
                 <w:szCs w:val="20"/>
               </w:rPr>
             </w:pPr>
-            <w:r>
-              <w:rPr>
-                <w:rFonts w:cs="Arial"/>
-                <w:szCs w:val="20"/>
-              </w:rPr>
-              <w:t>8.3.16f</w:t>
-            </w:r>
           </w:p>
         </w:tc>
       </w:tr>
@@ -3978,7 +3833,7 @@
 </file>
 
 <file path=word/endnotes.xml><?xml version="1.0" encoding="utf-8"?>
-<w:endnotes xmlns:wpc="http://schemas.microsoft.com/office/word/2010/wordprocessingCanvas" xmlns:cx="http://schemas.microsoft.com/office/drawing/2014/chartex" xmlns:mc="http://schemas.openxmlformats.org/markup-compatibility/2006" xmlns:o="urn:schemas-microsoft-com:office:office" xmlns:r="http://schemas.openxmlformats.org/officeDocument/2006/relationships" xmlns:m="http://schemas.openxmlformats.org/officeDocument/2006/math" xmlns:v="urn:schemas-microsoft-com:vml" xmlns:wp14="http://schemas.microsoft.com/office/word/2010/wordprocessingDrawing" xmlns:wp="http://schemas.openxmlformats.org/drawingml/2006/wordprocessingDrawing" xmlns:w10="urn:schemas-microsoft-com:office:word" xmlns:w="http://schemas.openxmlformats.org/wordprocessingml/2006/main" xmlns:w14="http://schemas.microsoft.com/office/word/2010/wordml" xmlns:w15="http://schemas.microsoft.com/office/word/2012/wordml" xmlns:w16se="http://schemas.microsoft.com/office/word/2015/wordml/symex" xmlns:wpg="http://schemas.microsoft.com/office/word/2010/wordprocessingGroup" xmlns:wpi="http://schemas.microsoft.com/office/word/2010/wordprocessingInk" xmlns:wne="http://schemas.microsoft.com/office/word/2006/wordml" xmlns:wps="http://schemas.microsoft.com/office/word/2010/wordprocessingShape" mc:Ignorable="w14 w15 w16se wp14">
+<w:endnotes xmlns:wpc="http://schemas.microsoft.com/office/word/2010/wordprocessingCanvas" xmlns:cx="http://schemas.microsoft.com/office/drawing/2014/chartex" xmlns:cx1="http://schemas.microsoft.com/office/drawing/2015/9/8/chartex" xmlns:cx2="http://schemas.microsoft.com/office/drawing/2015/10/21/chartex" xmlns:cx3="http://schemas.microsoft.com/office/drawing/2016/5/9/chartex" xmlns:cx4="http://schemas.microsoft.com/office/drawing/2016/5/10/chartex" xmlns:cx5="http://schemas.microsoft.com/office/drawing/2016/5/11/chartex" xmlns:cx6="http://schemas.microsoft.com/office/drawing/2016/5/12/chartex" xmlns:cx7="http://schemas.microsoft.com/office/drawing/2016/5/13/chartex" xmlns:cx8="http://schemas.microsoft.com/office/drawing/2016/5/14/chartex" xmlns:mc="http://schemas.openxmlformats.org/markup-compatibility/2006" xmlns:aink="http://schemas.microsoft.com/office/drawing/2016/ink" xmlns:am3d="http://schemas.microsoft.com/office/drawing/2017/model3d" xmlns:o="urn:schemas-microsoft-com:office:office" xmlns:r="http://schemas.openxmlformats.org/officeDocument/2006/relationships" xmlns:m="http://schemas.openxmlformats.org/officeDocument/2006/math" xmlns:v="urn:schemas-microsoft-com:vml" xmlns:wp14="http://schemas.microsoft.com/office/word/2010/wordprocessingDrawing" xmlns:wp="http://schemas.openxmlformats.org/drawingml/2006/wordprocessingDrawing" xmlns:w10="urn:schemas-microsoft-com:office:word" xmlns:w="http://schemas.openxmlformats.org/wordprocessingml/2006/main" xmlns:w14="http://schemas.microsoft.com/office/word/2010/wordml" xmlns:w15="http://schemas.microsoft.com/office/word/2012/wordml" xmlns:w16cid="http://schemas.microsoft.com/office/word/2016/wordml/cid" xmlns:w16se="http://schemas.microsoft.com/office/word/2015/wordml/symex" xmlns:wpg="http://schemas.microsoft.com/office/word/2010/wordprocessingGroup" xmlns:wpi="http://schemas.microsoft.com/office/word/2010/wordprocessingInk" xmlns:wne="http://schemas.microsoft.com/office/word/2006/wordml" xmlns:wps="http://schemas.microsoft.com/office/word/2010/wordprocessingShape" mc:Ignorable="w14 w15 w16se w16cid wp14">
   <w:endnote w:type="separator" w:id="-1">
     <w:p>
       <w:r>
@@ -3997,7 +3852,7 @@
 </file>
 
 <file path=word/footer1.xml><?xml version="1.0" encoding="utf-8"?>
-<w:ftr xmlns:wpc="http://schemas.microsoft.com/office/word/2010/wordprocessingCanvas" xmlns:cx="http://schemas.microsoft.com/office/drawing/2014/chartex" xmlns:mc="http://schemas.openxmlformats.org/markup-compatibility/2006" xmlns:o="urn:schemas-microsoft-com:office:office" xmlns:r="http://schemas.openxmlformats.org/officeDocument/2006/relationships" xmlns:m="http://schemas.openxmlformats.org/officeDocument/2006/math" xmlns:v="urn:schemas-microsoft-com:vml" xmlns:wp14="http://schemas.microsoft.com/office/word/2010/wordprocessingDrawing" xmlns:wp="http://schemas.openxmlformats.org/drawingml/2006/wordprocessingDrawing" xmlns:w10="urn:schemas-microsoft-com:office:word" xmlns:w="http://schemas.openxmlformats.org/wordprocessingml/2006/main" xmlns:w14="http://schemas.microsoft.com/office/word/2010/wordml" xmlns:w15="http://schemas.microsoft.com/office/word/2012/wordml" xmlns:w16se="http://schemas.microsoft.com/office/word/2015/wordml/symex" xmlns:wpg="http://schemas.microsoft.com/office/word/2010/wordprocessingGroup" xmlns:wpi="http://schemas.microsoft.com/office/word/2010/wordprocessingInk" xmlns:wne="http://schemas.microsoft.com/office/word/2006/wordml" xmlns:wps="http://schemas.microsoft.com/office/word/2010/wordprocessingShape" mc:Ignorable="w14 w15 w16se wp14">
+<w:ftr xmlns:wpc="http://schemas.microsoft.com/office/word/2010/wordprocessingCanvas" xmlns:cx="http://schemas.microsoft.com/office/drawing/2014/chartex" xmlns:cx1="http://schemas.microsoft.com/office/drawing/2015/9/8/chartex" xmlns:cx2="http://schemas.microsoft.com/office/drawing/2015/10/21/chartex" xmlns:cx3="http://schemas.microsoft.com/office/drawing/2016/5/9/chartex" xmlns:cx4="http://schemas.microsoft.com/office/drawing/2016/5/10/chartex" xmlns:cx5="http://schemas.microsoft.com/office/drawing/2016/5/11/chartex" xmlns:cx6="http://schemas.microsoft.com/office/drawing/2016/5/12/chartex" xmlns:cx7="http://schemas.microsoft.com/office/drawing/2016/5/13/chartex" xmlns:cx8="http://schemas.microsoft.com/office/drawing/2016/5/14/chartex" xmlns:mc="http://schemas.openxmlformats.org/markup-compatibility/2006" xmlns:aink="http://schemas.microsoft.com/office/drawing/2016/ink" xmlns:am3d="http://schemas.microsoft.com/office/drawing/2017/model3d" xmlns:o="urn:schemas-microsoft-com:office:office" xmlns:r="http://schemas.openxmlformats.org/officeDocument/2006/relationships" xmlns:m="http://schemas.openxmlformats.org/officeDocument/2006/math" xmlns:v="urn:schemas-microsoft-com:vml" xmlns:wp14="http://schemas.microsoft.com/office/word/2010/wordprocessingDrawing" xmlns:wp="http://schemas.openxmlformats.org/drawingml/2006/wordprocessingDrawing" xmlns:w10="urn:schemas-microsoft-com:office:word" xmlns:w="http://schemas.openxmlformats.org/wordprocessingml/2006/main" xmlns:w14="http://schemas.microsoft.com/office/word/2010/wordml" xmlns:w15="http://schemas.microsoft.com/office/word/2012/wordml" xmlns:w16cid="http://schemas.microsoft.com/office/word/2016/wordml/cid" xmlns:w16se="http://schemas.microsoft.com/office/word/2015/wordml/symex" xmlns:wpg="http://schemas.microsoft.com/office/word/2010/wordprocessingGroup" xmlns:wpi="http://schemas.microsoft.com/office/word/2010/wordprocessingInk" xmlns:wne="http://schemas.microsoft.com/office/word/2006/wordml" xmlns:wps="http://schemas.microsoft.com/office/word/2010/wordprocessingShape" mc:Ignorable="w14 w15 w16se w16cid wp14">
   <w:p>
     <w:pPr>
       <w:pStyle w:val="Footer"/>
@@ -4082,7 +3937,7 @@
 </file>
 
 <file path=word/footnotes.xml><?xml version="1.0" encoding="utf-8"?>
-<w:footnotes xmlns:wpc="http://schemas.microsoft.com/office/word/2010/wordprocessingCanvas" xmlns:cx="http://schemas.microsoft.com/office/drawing/2014/chartex" xmlns:mc="http://schemas.openxmlformats.org/markup-compatibility/2006" xmlns:o="urn:schemas-microsoft-com:office:office" xmlns:r="http://schemas.openxmlformats.org/officeDocument/2006/relationships" xmlns:m="http://schemas.openxmlformats.org/officeDocument/2006/math" xmlns:v="urn:schemas-microsoft-com:vml" xmlns:wp14="http://schemas.microsoft.com/office/word/2010/wordprocessingDrawing" xmlns:wp="http://schemas.openxmlformats.org/drawingml/2006/wordprocessingDrawing" xmlns:w10="urn:schemas-microsoft-com:office:word" xmlns:w="http://schemas.openxmlformats.org/wordprocessingml/2006/main" xmlns:w14="http://schemas.microsoft.com/office/word/2010/wordml" xmlns:w15="http://schemas.microsoft.com/office/word/2012/wordml" xmlns:w16se="http://schemas.microsoft.com/office/word/2015/wordml/symex" xmlns:wpg="http://schemas.microsoft.com/office/word/2010/wordprocessingGroup" xmlns:wpi="http://schemas.microsoft.com/office/word/2010/wordprocessingInk" xmlns:wne="http://schemas.microsoft.com/office/word/2006/wordml" xmlns:wps="http://schemas.microsoft.com/office/word/2010/wordprocessingShape" mc:Ignorable="w14 w15 w16se wp14">
+<w:footnotes xmlns:wpc="http://schemas.microsoft.com/office/word/2010/wordprocessingCanvas" xmlns:cx="http://schemas.microsoft.com/office/drawing/2014/chartex" xmlns:cx1="http://schemas.microsoft.com/office/drawing/2015/9/8/chartex" xmlns:cx2="http://schemas.microsoft.com/office/drawing/2015/10/21/chartex" xmlns:cx3="http://schemas.microsoft.com/office/drawing/2016/5/9/chartex" xmlns:cx4="http://schemas.microsoft.com/office/drawing/2016/5/10/chartex" xmlns:cx5="http://schemas.microsoft.com/office/drawing/2016/5/11/chartex" xmlns:cx6="http://schemas.microsoft.com/office/drawing/2016/5/12/chartex" xmlns:cx7="http://schemas.microsoft.com/office/drawing/2016/5/13/chartex" xmlns:cx8="http://schemas.microsoft.com/office/drawing/2016/5/14/chartex" xmlns:mc="http://schemas.openxmlformats.org/markup-compatibility/2006" xmlns:aink="http://schemas.microsoft.com/office/drawing/2016/ink" xmlns:am3d="http://schemas.microsoft.com/office/drawing/2017/model3d" xmlns:o="urn:schemas-microsoft-com:office:office" xmlns:r="http://schemas.openxmlformats.org/officeDocument/2006/relationships" xmlns:m="http://schemas.openxmlformats.org/officeDocument/2006/math" xmlns:v="urn:schemas-microsoft-com:vml" xmlns:wp14="http://schemas.microsoft.com/office/word/2010/wordprocessingDrawing" xmlns:wp="http://schemas.openxmlformats.org/drawingml/2006/wordprocessingDrawing" xmlns:w10="urn:schemas-microsoft-com:office:word" xmlns:w="http://schemas.openxmlformats.org/wordprocessingml/2006/main" xmlns:w14="http://schemas.microsoft.com/office/word/2010/wordml" xmlns:w15="http://schemas.microsoft.com/office/word/2012/wordml" xmlns:w16cid="http://schemas.microsoft.com/office/word/2016/wordml/cid" xmlns:w16se="http://schemas.microsoft.com/office/word/2015/wordml/symex" xmlns:wpg="http://schemas.microsoft.com/office/word/2010/wordprocessingGroup" xmlns:wpi="http://schemas.microsoft.com/office/word/2010/wordprocessingInk" xmlns:wne="http://schemas.microsoft.com/office/word/2006/wordml" xmlns:wps="http://schemas.microsoft.com/office/word/2010/wordprocessingShape" mc:Ignorable="w14 w15 w16se w16cid wp14">
   <w:footnote w:type="separator" w:id="-1">
     <w:p>
       <w:r>
@@ -4101,7 +3956,7 @@
 </file>
 
 <file path=word/header1.xml><?xml version="1.0" encoding="utf-8"?>
-<w:hdr xmlns:wpc="http://schemas.microsoft.com/office/word/2010/wordprocessingCanvas" xmlns:cx="http://schemas.microsoft.com/office/drawing/2014/chartex" xmlns:mc="http://schemas.openxmlformats.org/markup-compatibility/2006" xmlns:o="urn:schemas-microsoft-com:office:office" xmlns:r="http://schemas.openxmlformats.org/officeDocument/2006/relationships" xmlns:m="http://schemas.openxmlformats.org/officeDocument/2006/math" xmlns:v="urn:schemas-microsoft-com:vml" xmlns:wp14="http://schemas.microsoft.com/office/word/2010/wordprocessingDrawing" xmlns:wp="http://schemas.openxmlformats.org/drawingml/2006/wordprocessingDrawing" xmlns:w10="urn:schemas-microsoft-com:office:word" xmlns:w="http://schemas.openxmlformats.org/wordprocessingml/2006/main" xmlns:w14="http://schemas.microsoft.com/office/word/2010/wordml" xmlns:w15="http://schemas.microsoft.com/office/word/2012/wordml" xmlns:w16se="http://schemas.microsoft.com/office/word/2015/wordml/symex" xmlns:wpg="http://schemas.microsoft.com/office/word/2010/wordprocessingGroup" xmlns:wpi="http://schemas.microsoft.com/office/word/2010/wordprocessingInk" xmlns:wne="http://schemas.microsoft.com/office/word/2006/wordml" xmlns:wps="http://schemas.microsoft.com/office/word/2010/wordprocessingShape" mc:Ignorable="w14 w15 w16se wp14">
+<w:hdr xmlns:wpc="http://schemas.microsoft.com/office/word/2010/wordprocessingCanvas" xmlns:cx="http://schemas.microsoft.com/office/drawing/2014/chartex" xmlns:cx1="http://schemas.microsoft.com/office/drawing/2015/9/8/chartex" xmlns:cx2="http://schemas.microsoft.com/office/drawing/2015/10/21/chartex" xmlns:cx3="http://schemas.microsoft.com/office/drawing/2016/5/9/chartex" xmlns:cx4="http://schemas.microsoft.com/office/drawing/2016/5/10/chartex" xmlns:cx5="http://schemas.microsoft.com/office/drawing/2016/5/11/chartex" xmlns:cx6="http://schemas.microsoft.com/office/drawing/2016/5/12/chartex" xmlns:cx7="http://schemas.microsoft.com/office/drawing/2016/5/13/chartex" xmlns:cx8="http://schemas.microsoft.com/office/drawing/2016/5/14/chartex" xmlns:mc="http://schemas.openxmlformats.org/markup-compatibility/2006" xmlns:aink="http://schemas.microsoft.com/office/drawing/2016/ink" xmlns:am3d="http://schemas.microsoft.com/office/drawing/2017/model3d" xmlns:o="urn:schemas-microsoft-com:office:office" xmlns:r="http://schemas.openxmlformats.org/officeDocument/2006/relationships" xmlns:m="http://schemas.openxmlformats.org/officeDocument/2006/math" xmlns:v="urn:schemas-microsoft-com:vml" xmlns:wp14="http://schemas.microsoft.com/office/word/2010/wordprocessingDrawing" xmlns:wp="http://schemas.openxmlformats.org/drawingml/2006/wordprocessingDrawing" xmlns:w10="urn:schemas-microsoft-com:office:word" xmlns:w="http://schemas.openxmlformats.org/wordprocessingml/2006/main" xmlns:w14="http://schemas.microsoft.com/office/word/2010/wordml" xmlns:w15="http://schemas.microsoft.com/office/word/2012/wordml" xmlns:w16cid="http://schemas.microsoft.com/office/word/2016/wordml/cid" xmlns:w16se="http://schemas.microsoft.com/office/word/2015/wordml/symex" xmlns:wpg="http://schemas.microsoft.com/office/word/2010/wordprocessingGroup" xmlns:wpi="http://schemas.microsoft.com/office/word/2010/wordprocessingInk" xmlns:wne="http://schemas.microsoft.com/office/word/2006/wordml" xmlns:wps="http://schemas.microsoft.com/office/word/2010/wordprocessingShape" mc:Ignorable="w14 w15 w16se w16cid wp14">
   <w:p>
     <w:pPr>
       <w:tabs>
@@ -4184,7 +4039,7 @@
 </file>
 
 <file path=word/header2.xml><?xml version="1.0" encoding="utf-8"?>
-<w:hdr xmlns:wpc="http://schemas.microsoft.com/office/word/2010/wordprocessingCanvas" xmlns:cx="http://schemas.microsoft.com/office/drawing/2014/chartex" xmlns:mc="http://schemas.openxmlformats.org/markup-compatibility/2006" xmlns:o="urn:schemas-microsoft-com:office:office" xmlns:r="http://schemas.openxmlformats.org/officeDocument/2006/relationships" xmlns:m="http://schemas.openxmlformats.org/officeDocument/2006/math" xmlns:v="urn:schemas-microsoft-com:vml" xmlns:wp14="http://schemas.microsoft.com/office/word/2010/wordprocessingDrawing" xmlns:wp="http://schemas.openxmlformats.org/drawingml/2006/wordprocessingDrawing" xmlns:w10="urn:schemas-microsoft-com:office:word" xmlns:w="http://schemas.openxmlformats.org/wordprocessingml/2006/main" xmlns:w14="http://schemas.microsoft.com/office/word/2010/wordml" xmlns:w15="http://schemas.microsoft.com/office/word/2012/wordml" xmlns:w16se="http://schemas.microsoft.com/office/word/2015/wordml/symex" xmlns:wpg="http://schemas.microsoft.com/office/word/2010/wordprocessingGroup" xmlns:wpi="http://schemas.microsoft.com/office/word/2010/wordprocessingInk" xmlns:wne="http://schemas.microsoft.com/office/word/2006/wordml" xmlns:wps="http://schemas.microsoft.com/office/word/2010/wordprocessingShape" mc:Ignorable="w14 w15 w16se wp14">
+<w:hdr xmlns:wpc="http://schemas.microsoft.com/office/word/2010/wordprocessingCanvas" xmlns:cx="http://schemas.microsoft.com/office/drawing/2014/chartex" xmlns:cx1="http://schemas.microsoft.com/office/drawing/2015/9/8/chartex" xmlns:cx2="http://schemas.microsoft.com/office/drawing/2015/10/21/chartex" xmlns:cx3="http://schemas.microsoft.com/office/drawing/2016/5/9/chartex" xmlns:cx4="http://schemas.microsoft.com/office/drawing/2016/5/10/chartex" xmlns:cx5="http://schemas.microsoft.com/office/drawing/2016/5/11/chartex" xmlns:cx6="http://schemas.microsoft.com/office/drawing/2016/5/12/chartex" xmlns:cx7="http://schemas.microsoft.com/office/drawing/2016/5/13/chartex" xmlns:cx8="http://schemas.microsoft.com/office/drawing/2016/5/14/chartex" xmlns:mc="http://schemas.openxmlformats.org/markup-compatibility/2006" xmlns:aink="http://schemas.microsoft.com/office/drawing/2016/ink" xmlns:am3d="http://schemas.microsoft.com/office/drawing/2017/model3d" xmlns:o="urn:schemas-microsoft-com:office:office" xmlns:r="http://schemas.openxmlformats.org/officeDocument/2006/relationships" xmlns:m="http://schemas.openxmlformats.org/officeDocument/2006/math" xmlns:v="urn:schemas-microsoft-com:vml" xmlns:wp14="http://schemas.microsoft.com/office/word/2010/wordprocessingDrawing" xmlns:wp="http://schemas.openxmlformats.org/drawingml/2006/wordprocessingDrawing" xmlns:w10="urn:schemas-microsoft-com:office:word" xmlns:w="http://schemas.openxmlformats.org/wordprocessingml/2006/main" xmlns:w14="http://schemas.microsoft.com/office/word/2010/wordml" xmlns:w15="http://schemas.microsoft.com/office/word/2012/wordml" xmlns:w16cid="http://schemas.microsoft.com/office/word/2016/wordml/cid" xmlns:w16se="http://schemas.microsoft.com/office/word/2015/wordml/symex" xmlns:wpg="http://schemas.microsoft.com/office/word/2010/wordprocessingGroup" xmlns:wpi="http://schemas.microsoft.com/office/word/2010/wordprocessingInk" xmlns:wne="http://schemas.microsoft.com/office/word/2006/wordml" xmlns:wps="http://schemas.microsoft.com/office/word/2010/wordprocessingShape" mc:Ignorable="w14 w15 w16se w16cid wp14">
   <w:tbl>
     <w:tblPr>
       <w:tblW w:w="10440" w:type="dxa"/>
@@ -4324,11 +4179,11 @@
                 <v:path o:extrusionok="f" gradientshapeok="t" o:connecttype="rect"/>
                 <o:lock v:ext="edit" aspectratio="t"/>
               </v:shapetype>
-              <v:shape id="_x0000_s2067" type="#_x0000_t75" style="position:absolute;margin-left:-9.6pt;margin-top:1pt;width:63pt;height:31.95pt;z-index:251659264;visibility:visible;mso-wrap-edited:f;mso-position-horizontal-relative:char;mso-position-vertical-relative:line" o:userdrawn="t">
+              <v:shape id="_x0000_s2049" type="#_x0000_t75" alt="" style="position:absolute;margin-left:-9.6pt;margin-top:1pt;width:63pt;height:31.95pt;z-index:251659264;visibility:visible;mso-wrap-edited:f;mso-width-percent:0;mso-height-percent:0;mso-position-horizontal-relative:char;mso-position-vertical-relative:line;mso-width-percent:0;mso-height-percent:0" o:userdrawn="t">
                 <v:imagedata r:id="rId2" o:title=""/>
                 <w10:anchorlock/>
               </v:shape>
-              <o:OLEObject Type="Embed" ProgID="Word.Picture.8" ShapeID="_x0000_s2067" DrawAspect="Content" ObjectID="_1543235419" r:id="rId3"/>
+              <o:OLEObject Type="Embed" ProgID="Word.Picture.8" ShapeID="_x0000_s2049" DrawAspect="Content" ObjectID="_1672149212" r:id="rId3"/>
             </w:object>
           </w:r>
         </w:p>
@@ -4385,7 +4240,7 @@
 </file>
 
 <file path=word/numbering.xml><?xml version="1.0" encoding="utf-8"?>
-<w:numbering xmlns:wpc="http://schemas.microsoft.com/office/word/2010/wordprocessingCanvas" xmlns:cx="http://schemas.microsoft.com/office/drawing/2014/chartex" xmlns:mc="http://schemas.openxmlformats.org/markup-compatibility/2006" xmlns:o="urn:schemas-microsoft-com:office:office" xmlns:r="http://schemas.openxmlformats.org/officeDocument/2006/relationships" xmlns:m="http://schemas.openxmlformats.org/officeDocument/2006/math" xmlns:v="urn:schemas-microsoft-com:vml" xmlns:wp14="http://schemas.microsoft.com/office/word/2010/wordprocessingDrawing" xmlns:wp="http://schemas.openxmlformats.org/drawingml/2006/wordprocessingDrawing" xmlns:w10="urn:schemas-microsoft-com:office:word" xmlns:w="http://schemas.openxmlformats.org/wordprocessingml/2006/main" xmlns:w14="http://schemas.microsoft.com/office/word/2010/wordml" xmlns:w15="http://schemas.microsoft.com/office/word/2012/wordml" xmlns:w16se="http://schemas.microsoft.com/office/word/2015/wordml/symex" xmlns:wpg="http://schemas.microsoft.com/office/word/2010/wordprocessingGroup" xmlns:wpi="http://schemas.microsoft.com/office/word/2010/wordprocessingInk" xmlns:wne="http://schemas.microsoft.com/office/word/2006/wordml" xmlns:wps="http://schemas.microsoft.com/office/word/2010/wordprocessingShape" mc:Ignorable="w14 w15 w16se wp14">
+<w:numbering xmlns:wpc="http://schemas.microsoft.com/office/word/2010/wordprocessingCanvas" xmlns:cx="http://schemas.microsoft.com/office/drawing/2014/chartex" xmlns:cx1="http://schemas.microsoft.com/office/drawing/2015/9/8/chartex" xmlns:cx2="http://schemas.microsoft.com/office/drawing/2015/10/21/chartex" xmlns:cx3="http://schemas.microsoft.com/office/drawing/2016/5/9/chartex" xmlns:cx4="http://schemas.microsoft.com/office/drawing/2016/5/10/chartex" xmlns:cx5="http://schemas.microsoft.com/office/drawing/2016/5/11/chartex" xmlns:cx6="http://schemas.microsoft.com/office/drawing/2016/5/12/chartex" xmlns:cx7="http://schemas.microsoft.com/office/drawing/2016/5/13/chartex" xmlns:cx8="http://schemas.microsoft.com/office/drawing/2016/5/14/chartex" xmlns:mc="http://schemas.openxmlformats.org/markup-compatibility/2006" xmlns:aink="http://schemas.microsoft.com/office/drawing/2016/ink" xmlns:am3d="http://schemas.microsoft.com/office/drawing/2017/model3d" xmlns:o="urn:schemas-microsoft-com:office:office" xmlns:r="http://schemas.openxmlformats.org/officeDocument/2006/relationships" xmlns:m="http://schemas.openxmlformats.org/officeDocument/2006/math" xmlns:v="urn:schemas-microsoft-com:vml" xmlns:wp14="http://schemas.microsoft.com/office/word/2010/wordprocessingDrawing" xmlns:wp="http://schemas.openxmlformats.org/drawingml/2006/wordprocessingDrawing" xmlns:w10="urn:schemas-microsoft-com:office:word" xmlns:w="http://schemas.openxmlformats.org/wordprocessingml/2006/main" xmlns:w14="http://schemas.microsoft.com/office/word/2010/wordml" xmlns:w15="http://schemas.microsoft.com/office/word/2012/wordml" xmlns:w16cid="http://schemas.microsoft.com/office/word/2016/wordml/cid" xmlns:w16se="http://schemas.microsoft.com/office/word/2015/wordml/symex" xmlns:wpg="http://schemas.microsoft.com/office/word/2010/wordprocessingGroup" xmlns:wpi="http://schemas.microsoft.com/office/word/2010/wordprocessingInk" xmlns:wne="http://schemas.microsoft.com/office/word/2006/wordml" xmlns:wps="http://schemas.microsoft.com/office/word/2010/wordprocessingShape" mc:Ignorable="w14 w15 w16se w16cid wp14">
   <w:abstractNum w:abstractNumId="0" w15:restartNumberingAfterBreak="0">
     <w:nsid w:val="00DA5A53"/>
     <w:multiLevelType w:val="hybridMultilevel"/>
@@ -9743,7 +9598,7 @@
 </file>
 
 <file path=word/styles.xml><?xml version="1.0" encoding="utf-8"?>
-<w:styles xmlns:mc="http://schemas.openxmlformats.org/markup-compatibility/2006" xmlns:r="http://schemas.openxmlformats.org/officeDocument/2006/relationships" xmlns:w="http://schemas.openxmlformats.org/wordprocessingml/2006/main" xmlns:w14="http://schemas.microsoft.com/office/word/2010/wordml" xmlns:w15="http://schemas.microsoft.com/office/word/2012/wordml" xmlns:w16se="http://schemas.microsoft.com/office/word/2015/wordml/symex" mc:Ignorable="w14 w15 w16se">
+<w:styles xmlns:mc="http://schemas.openxmlformats.org/markup-compatibility/2006" xmlns:r="http://schemas.openxmlformats.org/officeDocument/2006/relationships" xmlns:w="http://schemas.openxmlformats.org/wordprocessingml/2006/main" xmlns:w14="http://schemas.microsoft.com/office/word/2010/wordml" xmlns:w15="http://schemas.microsoft.com/office/word/2012/wordml" xmlns:w16cid="http://schemas.microsoft.com/office/word/2016/wordml/cid" xmlns:w16se="http://schemas.microsoft.com/office/word/2015/wordml/symex" mc:Ignorable="w14 w15 w16se w16cid">
   <w:docDefaults>
     <w:rPrDefault>
       <w:rPr>
@@ -9753,7 +9608,7 @@
     </w:rPrDefault>
     <w:pPrDefault/>
   </w:docDefaults>
-  <w:latentStyles w:defLockedState="0" w:defUIPriority="0" w:defSemiHidden="0" w:defUnhideWhenUsed="0" w:defQFormat="0" w:count="371">
+  <w:latentStyles w:defLockedState="0" w:defUIPriority="0" w:defSemiHidden="0" w:defUnhideWhenUsed="0" w:defQFormat="0" w:count="377">
     <w:lsdException w:name="Normal" w:qFormat="1"/>
     <w:lsdException w:name="heading 1" w:qFormat="1"/>
     <w:lsdException w:name="heading 2" w:qFormat="1"/>
@@ -10118,6 +9973,12 @@
     <w:lsdException w:name="List Table 5 Dark Accent 6" w:uiPriority="50"/>
     <w:lsdException w:name="List Table 6 Colorful Accent 6" w:uiPriority="51"/>
     <w:lsdException w:name="List Table 7 Colorful Accent 6" w:uiPriority="52"/>
+    <w:lsdException w:name="Mention" w:semiHidden="1" w:uiPriority="99" w:unhideWhenUsed="1"/>
+    <w:lsdException w:name="Smart Hyperlink" w:semiHidden="1" w:uiPriority="99" w:unhideWhenUsed="1"/>
+    <w:lsdException w:name="Hashtag" w:semiHidden="1" w:uiPriority="99" w:unhideWhenUsed="1"/>
+    <w:lsdException w:name="Unresolved Mention" w:semiHidden="1" w:uiPriority="99" w:unhideWhenUsed="1"/>
+    <w:lsdException w:name="Smart Link" w:semiHidden="1" w:uiPriority="99" w:unhideWhenUsed="1"/>
+    <w:lsdException w:name="Smart Link Error" w:semiHidden="1" w:uiPriority="99" w:unhideWhenUsed="1"/>
   </w:latentStyles>
   <w:style w:type="paragraph" w:default="1" w:styleId="Normal">
     <w:name w:val="Normal"/>

</xml_diff>